<commit_message>
Nueva app de clientes
</commit_message>
<xml_diff>
--- a/Curso de ReactJS Redux ES6.docx
+++ b/Curso de ReactJS Redux ES6.docx
@@ -6,21 +6,8 @@
       <w:pPr>
         <w:pStyle w:val="Ttulo1"/>
       </w:pPr>
-      <w:proofErr w:type="spellStart"/>
-      <w:r>
-        <w:t>ReactJS</w:t>
-      </w:r>
-      <w:proofErr w:type="spellEnd"/>
-      <w:r>
-        <w:t xml:space="preserve"> + </w:t>
-      </w:r>
-      <w:proofErr w:type="spellStart"/>
-      <w:r>
-        <w:t>Redux</w:t>
-      </w:r>
-      <w:proofErr w:type="spellEnd"/>
-      <w:r>
-        <w:t xml:space="preserve"> + ES6 Completo </w:t>
+      <w:r>
+        <w:t xml:space="preserve">ReactJS + Redux + ES6 Completo </w:t>
       </w:r>
     </w:p>
     <w:p/>
@@ -39,21 +26,7 @@
         <w:rPr>
           <w:lang w:val="es-CO"/>
         </w:rPr>
-        <w:t xml:space="preserve">¿Por qué elegir </w:t>
-      </w:r>
-      <w:proofErr w:type="spellStart"/>
-      <w:r>
-        <w:rPr>
-          <w:lang w:val="es-CO"/>
-        </w:rPr>
-        <w:t>React</w:t>
-      </w:r>
-      <w:proofErr w:type="spellEnd"/>
-      <w:r>
-        <w:rPr>
-          <w:lang w:val="es-CO"/>
-        </w:rPr>
-        <w:t xml:space="preserve"> JS?</w:t>
+        <w:t>¿Por qué elegir React JS?</w:t>
       </w:r>
     </w:p>
     <w:p>
@@ -89,21 +62,7 @@
         <w:rPr>
           <w:lang w:val="es-CO"/>
         </w:rPr>
-        <w:t xml:space="preserve">Gran ecosistema, su estabilidad y </w:t>
-      </w:r>
-      <w:proofErr w:type="spellStart"/>
-      <w:r>
-        <w:rPr>
-          <w:lang w:val="es-CO"/>
-        </w:rPr>
-        <w:t>perfomance</w:t>
-      </w:r>
-      <w:proofErr w:type="spellEnd"/>
-      <w:r>
-        <w:rPr>
-          <w:lang w:val="es-CO"/>
-        </w:rPr>
-        <w:t xml:space="preserve"> </w:t>
+        <w:t xml:space="preserve">Gran ecosistema, su estabilidad y perfomance </w:t>
       </w:r>
     </w:p>
     <w:p>
@@ -123,11 +82,744 @@
         </w:rPr>
         <w:t>SPA</w:t>
       </w:r>
+    </w:p>
+    <w:p>
+      <w:pPr>
+        <w:pStyle w:val="Prrafodelista"/>
+        <w:numPr>
+          <w:ilvl w:val="0"/>
+          <w:numId w:val="1"/>
+        </w:numPr>
+        <w:rPr>
+          <w:lang w:val="es-CO"/>
+        </w:rPr>
+      </w:pPr>
+      <w:r>
+        <w:rPr>
+          <w:lang w:val="es-CO"/>
+        </w:rPr>
+        <w:t>Ciclo de vida en react.</w:t>
+      </w:r>
+      <w:r>
+        <w:rPr>
+          <w:lang w:val="es-CO"/>
+        </w:rPr>
+        <w:tab/>
+      </w:r>
+    </w:p>
+    <w:p>
+      <w:pPr>
+        <w:ind w:left="360" w:firstLine="348"/>
+        <w:rPr>
+          <w:lang w:val="es-CO"/>
+        </w:rPr>
+      </w:pPr>
+      <w:r>
+        <w:rPr>
+          <w:lang w:val="es-CO"/>
+        </w:rPr>
+        <w:t>Montaje:</w:t>
+      </w:r>
+    </w:p>
+    <w:p>
+      <w:pPr>
+        <w:pStyle w:val="Prrafodelista"/>
+        <w:numPr>
+          <w:ilvl w:val="1"/>
+          <w:numId w:val="1"/>
+        </w:numPr>
+        <w:rPr>
+          <w:lang w:val="es-CO"/>
+        </w:rPr>
+      </w:pPr>
+      <w:r>
+        <w:rPr>
+          <w:lang w:val="es-CO"/>
+        </w:rPr>
+        <w:t>Constructor:</w:t>
+      </w:r>
+    </w:p>
+    <w:p>
+      <w:pPr>
+        <w:pStyle w:val="Prrafodelista"/>
+        <w:numPr>
+          <w:ilvl w:val="2"/>
+          <w:numId w:val="1"/>
+        </w:numPr>
+        <w:rPr>
+          <w:lang w:val="es-CO"/>
+        </w:rPr>
+      </w:pPr>
+      <w:r>
+        <w:rPr>
+          <w:lang w:val="es-CO"/>
+        </w:rPr>
+        <w:t>Es el primer método llamado por React y sucede antes de que se monte el componente.</w:t>
+      </w:r>
+    </w:p>
+    <w:p>
+      <w:pPr>
+        <w:pStyle w:val="Prrafodelista"/>
+        <w:numPr>
+          <w:ilvl w:val="1"/>
+          <w:numId w:val="1"/>
+        </w:numPr>
+        <w:rPr>
+          <w:lang w:val="es-CO"/>
+        </w:rPr>
+      </w:pPr>
+      <w:r>
+        <w:rPr>
+          <w:lang w:val="es-CO"/>
+        </w:rPr>
+        <w:t>Render:</w:t>
+      </w:r>
+    </w:p>
+    <w:p>
+      <w:pPr>
+        <w:pStyle w:val="Prrafodelista"/>
+        <w:numPr>
+          <w:ilvl w:val="2"/>
+          <w:numId w:val="1"/>
+        </w:numPr>
+        <w:rPr>
+          <w:lang w:val="es-CO"/>
+        </w:rPr>
+      </w:pPr>
+      <w:r>
+        <w:rPr>
+          <w:lang w:val="es-CO"/>
+        </w:rPr>
+        <w:t xml:space="preserve">3Es el único método requerido, sirve para generar los elementos de React que van a ser mostrados en la pantalla. </w:t>
+      </w:r>
+    </w:p>
+    <w:p>
+      <w:pPr>
+        <w:pStyle w:val="Prrafodelista"/>
+        <w:numPr>
+          <w:ilvl w:val="1"/>
+          <w:numId w:val="1"/>
+        </w:numPr>
+        <w:rPr>
+          <w:lang w:val="es-CO"/>
+        </w:rPr>
+      </w:pPr>
+      <w:r>
+        <w:rPr>
+          <w:lang w:val="es-CO"/>
+        </w:rPr>
+        <w:t>ComponentDidMount</w:t>
+      </w:r>
+    </w:p>
+    <w:p>
+      <w:pPr>
+        <w:ind w:left="708"/>
+        <w:rPr>
+          <w:lang w:val="es-CO"/>
+        </w:rPr>
+      </w:pPr>
+      <w:r>
+        <w:rPr>
+          <w:lang w:val="es-CO"/>
+        </w:rPr>
+        <w:t>Actualización:</w:t>
+      </w:r>
+    </w:p>
+    <w:p>
+      <w:pPr>
+        <w:pStyle w:val="Prrafodelista"/>
+        <w:numPr>
+          <w:ilvl w:val="0"/>
+          <w:numId w:val="4"/>
+        </w:numPr>
+        <w:rPr>
+          <w:lang w:val="es-CO"/>
+        </w:rPr>
+      </w:pPr>
+      <w:r>
+        <w:rPr>
+          <w:lang w:val="es-CO"/>
+        </w:rPr>
+        <w:t>Render</w:t>
+      </w:r>
+    </w:p>
+    <w:p>
+      <w:pPr>
+        <w:pStyle w:val="Prrafodelista"/>
+        <w:numPr>
+          <w:ilvl w:val="0"/>
+          <w:numId w:val="4"/>
+        </w:numPr>
+        <w:rPr>
+          <w:lang w:val="es-CO"/>
+        </w:rPr>
+      </w:pPr>
+      <w:proofErr w:type="spellStart"/>
+      <w:r>
+        <w:rPr>
+          <w:lang w:val="es-CO"/>
+        </w:rPr>
+        <w:t>ComponentDidUpdate</w:t>
+      </w:r>
+      <w:proofErr w:type="spellEnd"/>
+      <w:r>
+        <w:rPr>
+          <w:lang w:val="es-CO"/>
+        </w:rPr>
+        <w:t>:</w:t>
+      </w:r>
+    </w:p>
+    <w:p>
+      <w:pPr>
+        <w:pStyle w:val="Prrafodelista"/>
+        <w:numPr>
+          <w:ilvl w:val="1"/>
+          <w:numId w:val="4"/>
+        </w:numPr>
+        <w:rPr>
+          <w:lang w:val="es-CO"/>
+        </w:rPr>
+      </w:pPr>
+      <w:r>
+        <w:rPr>
+          <w:lang w:val="es-CO"/>
+        </w:rPr>
+        <w:t>Inmediatamente después de qué ocurre una actualización.</w:t>
+      </w:r>
+    </w:p>
+    <w:p>
+      <w:pPr>
+        <w:ind w:left="708"/>
+        <w:rPr>
+          <w:lang w:val="es-CO"/>
+        </w:rPr>
+      </w:pPr>
+      <w:r>
+        <w:rPr>
+          <w:lang w:val="es-CO"/>
+        </w:rPr>
+        <w:t>Desmontaje:</w:t>
+      </w:r>
+    </w:p>
+    <w:p>
+      <w:pPr>
+        <w:pStyle w:val="Prrafodelista"/>
+        <w:numPr>
+          <w:ilvl w:val="0"/>
+          <w:numId w:val="5"/>
+        </w:numPr>
+        <w:rPr>
+          <w:lang w:val="es-CO"/>
+        </w:rPr>
+      </w:pPr>
+      <w:proofErr w:type="spellStart"/>
+      <w:r>
+        <w:rPr>
+          <w:lang w:val="es-CO"/>
+        </w:rPr>
+        <w:t>ComponentWillUnmount</w:t>
+      </w:r>
+      <w:proofErr w:type="spellEnd"/>
+    </w:p>
+    <w:p>
+      <w:pPr>
+        <w:rPr>
+          <w:lang w:val="es-CO"/>
+        </w:rPr>
+      </w:pPr>
+    </w:p>
+    <w:p>
+      <w:pPr>
+        <w:pStyle w:val="Prrafodelista"/>
+        <w:numPr>
+          <w:ilvl w:val="0"/>
+          <w:numId w:val="6"/>
+        </w:numPr>
+        <w:rPr>
+          <w:lang w:val="es-CO"/>
+        </w:rPr>
+      </w:pPr>
+      <w:r>
+        <w:rPr>
+          <w:lang w:val="es-CO"/>
+        </w:rPr>
+        <w:t xml:space="preserve">Redux – Framework </w:t>
+      </w:r>
+    </w:p>
+    <w:p>
+      <w:pPr>
+        <w:pStyle w:val="Prrafodelista"/>
+        <w:numPr>
+          <w:ilvl w:val="1"/>
+          <w:numId w:val="6"/>
+        </w:numPr>
+        <w:rPr>
+          <w:lang w:val="es-CO"/>
+        </w:rPr>
+      </w:pPr>
+      <w:r>
+        <w:rPr>
+          <w:lang w:val="es-CO"/>
+        </w:rPr>
+        <w:t>Manipular el estado de la aplicación, es su única función.</w:t>
+      </w:r>
+    </w:p>
+    <w:p>
+      <w:pPr>
+        <w:pStyle w:val="Prrafodelista"/>
+        <w:numPr>
+          <w:ilvl w:val="1"/>
+          <w:numId w:val="6"/>
+        </w:numPr>
+        <w:rPr>
+          <w:lang w:val="es-CO"/>
+        </w:rPr>
+      </w:pPr>
+      <w:r>
+        <w:rPr>
+          <w:lang w:val="es-CO"/>
+        </w:rPr>
+        <w:t>Es estado es único y global</w:t>
+      </w:r>
+    </w:p>
+    <w:p>
+      <w:pPr>
+        <w:pStyle w:val="Prrafodelista"/>
+        <w:numPr>
+          <w:ilvl w:val="1"/>
+          <w:numId w:val="6"/>
+        </w:numPr>
+        <w:rPr>
+          <w:lang w:val="es-CO"/>
+        </w:rPr>
+      </w:pPr>
+      <w:r>
+        <w:rPr>
+          <w:lang w:val="es-CO"/>
+        </w:rPr>
+        <w:t>Es estado se modifica por acciones</w:t>
+      </w:r>
+    </w:p>
+    <w:p>
+      <w:pPr>
+        <w:pStyle w:val="Prrafodelista"/>
+        <w:numPr>
+          <w:ilvl w:val="1"/>
+          <w:numId w:val="6"/>
+        </w:numPr>
+        <w:rPr>
+          <w:lang w:val="es-CO"/>
+        </w:rPr>
+      </w:pPr>
+      <w:r>
+        <w:rPr>
+          <w:lang w:val="es-CO"/>
+        </w:rPr>
+        <w:t xml:space="preserve">El estado es inmutable, se generan copias del mismo. </w:t>
+      </w:r>
+    </w:p>
+    <w:p>
+      <w:pPr>
+        <w:rPr>
+          <w:lang w:val="es-CO"/>
+        </w:rPr>
+      </w:pPr>
+    </w:p>
+    <w:p>
+      <w:pPr>
+        <w:pStyle w:val="Prrafodelista"/>
+        <w:numPr>
+          <w:ilvl w:val="0"/>
+          <w:numId w:val="6"/>
+        </w:numPr>
+        <w:rPr>
+          <w:lang w:val="es-CO"/>
+        </w:rPr>
+      </w:pPr>
+      <w:r>
+        <w:rPr>
+          <w:lang w:val="es-CO"/>
+        </w:rPr>
+        <w:t>react-redux</w:t>
+      </w:r>
+    </w:p>
+    <w:p>
+      <w:pPr>
+        <w:rPr>
+          <w:lang w:val="es-CO"/>
+        </w:rPr>
+      </w:pPr>
+    </w:p>
+    <w:p>
+      <w:pPr>
+        <w:pStyle w:val="Prrafodelista"/>
+        <w:numPr>
+          <w:ilvl w:val="0"/>
+          <w:numId w:val="10"/>
+        </w:numPr>
+        <w:rPr>
+          <w:lang w:val="es-CO"/>
+        </w:rPr>
+      </w:pPr>
+      <w:r>
+        <w:rPr>
+          <w:lang w:val="es-CO"/>
+        </w:rPr>
+        <w:t>connect es una función para unir ambos fremeworks que espera dos parámetros funciones y retornara otra función.</w:t>
+      </w:r>
+    </w:p>
+    <w:p>
+      <w:pPr>
+        <w:pStyle w:val="Prrafodelista"/>
+        <w:numPr>
+          <w:ilvl w:val="0"/>
+          <w:numId w:val="9"/>
+        </w:numPr>
+        <w:rPr>
+          <w:lang w:val="es-CO"/>
+        </w:rPr>
+      </w:pPr>
+      <w:r>
+        <w:rPr>
+          <w:lang w:val="es-CO"/>
+        </w:rPr>
+        <w:t>Smart Components - Containers =&gt; Componentes que tienen acceso al estado de la aplicación (</w:t>
+      </w:r>
+      <w:r>
+        <w:rPr>
+          <w:b/>
+          <w:bCs/>
+          <w:lang w:val="es-CO"/>
+        </w:rPr>
+        <w:t>connect</w:t>
+      </w:r>
+      <w:r>
+        <w:rPr>
+          <w:lang w:val="es-CO"/>
+        </w:rPr>
+        <w:t>).</w:t>
+      </w:r>
+    </w:p>
+    <w:p>
+      <w:pPr>
+        <w:pStyle w:val="Prrafodelista"/>
+        <w:numPr>
+          <w:ilvl w:val="0"/>
+          <w:numId w:val="9"/>
+        </w:numPr>
+        <w:rPr>
+          <w:lang w:val="es-CO"/>
+        </w:rPr>
+      </w:pPr>
+      <w:r>
+        <w:rPr>
+          <w:lang w:val="es-CO"/>
+        </w:rPr>
+        <w:t xml:space="preserve"> </w:t>
+      </w:r>
+      <w:r>
+        <w:rPr>
+          <w:lang w:val="es-CO"/>
+        </w:rPr>
+        <w:t xml:space="preserve">Dumb Components </w:t>
+      </w:r>
+      <w:r>
+        <w:rPr>
+          <w:lang w:val="es-CO"/>
+        </w:rPr>
+        <w:t xml:space="preserve">- Presentational Components  </w:t>
+      </w:r>
+    </w:p>
+    <w:p>
+      <w:pPr>
+        <w:rPr>
+          <w:lang w:val="es-CO"/>
+        </w:rPr>
+      </w:pPr>
+    </w:p>
+    <w:p>
+      <w:pPr>
+        <w:rPr>
+          <w:lang w:val="es-CO"/>
+        </w:rPr>
+      </w:pPr>
+    </w:p>
+    <w:p>
+      <w:pPr>
+        <w:rPr>
+          <w:lang w:val="es-CO"/>
+        </w:rPr>
+      </w:pPr>
+    </w:p>
+    <w:p>
+      <w:pPr>
+        <w:pStyle w:val="Prrafodelista"/>
+        <w:numPr>
+          <w:ilvl w:val="0"/>
+          <w:numId w:val="9"/>
+        </w:numPr>
+        <w:rPr>
+          <w:lang w:val="es-CO"/>
+        </w:rPr>
+      </w:pPr>
+      <w:r>
+        <w:rPr>
+          <w:b/>
+          <w:bCs/>
+          <w:lang w:val="es-CO"/>
+        </w:rPr>
+        <w:lastRenderedPageBreak/>
+        <w:t>Reducer</w:t>
+      </w:r>
+    </w:p>
+    <w:p>
+      <w:pPr>
+        <w:pStyle w:val="Prrafodelista"/>
+        <w:numPr>
+          <w:ilvl w:val="1"/>
+          <w:numId w:val="9"/>
+        </w:numPr>
+        <w:rPr>
+          <w:lang w:val="es-CO"/>
+        </w:rPr>
+      </w:pPr>
+      <w:r>
+        <w:rPr>
+          <w:lang w:val="es-CO"/>
+        </w:rPr>
+        <w:t xml:space="preserve">Funciones puras, depende solamente de los parámetros que le pasamos. </w:t>
+      </w:r>
+    </w:p>
+    <w:p>
+      <w:pPr>
+        <w:pStyle w:val="Prrafodelista"/>
+        <w:numPr>
+          <w:ilvl w:val="1"/>
+          <w:numId w:val="9"/>
+        </w:numPr>
+        <w:rPr>
+          <w:lang w:val="es-CO"/>
+        </w:rPr>
+      </w:pPr>
+      <w:r>
+        <w:rPr>
+          <w:lang w:val="es-CO"/>
+        </w:rPr>
+        <w:t xml:space="preserve">Evitar efectos colaterales. </w:t>
+      </w:r>
+    </w:p>
+    <w:p>
+      <w:pPr>
+        <w:pStyle w:val="Prrafodelista"/>
+        <w:numPr>
+          <w:ilvl w:val="1"/>
+          <w:numId w:val="9"/>
+        </w:numPr>
+        <w:rPr>
+          <w:color w:val="FF0000"/>
+          <w:lang w:val="es-CO"/>
+        </w:rPr>
+      </w:pPr>
+      <w:r>
+        <w:rPr>
+          <w:color w:val="FF0000"/>
+          <w:lang w:val="es-CO"/>
+        </w:rPr>
+        <w:t>No alterar el estado =&gt; state.prop = ‘Nuevo estado’</w:t>
+      </w:r>
+      <w:r>
+        <w:rPr>
+          <w:color w:val="FF0000"/>
+          <w:lang w:val="es-CO"/>
+        </w:rPr>
+        <w:t>.</w:t>
+      </w:r>
+    </w:p>
+    <w:p>
+      <w:pPr>
+        <w:pStyle w:val="Prrafodelista"/>
+        <w:numPr>
+          <w:ilvl w:val="1"/>
+          <w:numId w:val="9"/>
+        </w:numPr>
+        <w:rPr>
+          <w:color w:val="385623" w:themeColor="accent6" w:themeShade="80"/>
+          <w:lang w:val="es-CO"/>
+        </w:rPr>
+      </w:pPr>
+      <w:r>
+        <w:rPr>
+          <w:color w:val="385623" w:themeColor="accent6" w:themeShade="80"/>
+          <w:lang w:val="es-CO"/>
+        </w:rPr>
+        <w:t>Hacer una copia del estado =&gt; { …state, prop: ‘Nuevo valor’}</w:t>
+      </w:r>
+      <w:r>
+        <w:rPr>
+          <w:color w:val="385623" w:themeColor="accent6" w:themeShade="80"/>
+          <w:lang w:val="es-CO"/>
+        </w:rPr>
+        <w:t>.</w:t>
+      </w:r>
+    </w:p>
+    <w:p>
+      <w:pPr>
+        <w:pStyle w:val="Prrafodelista"/>
+        <w:numPr>
+          <w:ilvl w:val="1"/>
+          <w:numId w:val="9"/>
+        </w:numPr>
+        <w:rPr>
+          <w:lang w:val="es-CO"/>
+        </w:rPr>
+      </w:pPr>
+      <w:r>
+        <w:rPr>
+          <w:b/>
+          <w:bCs/>
+          <w:lang w:val="es-CO"/>
+        </w:rPr>
+        <w:t>Connect (1,2)(Component)</w:t>
+      </w:r>
+    </w:p>
+    <w:p>
+      <w:pPr>
+        <w:pStyle w:val="Prrafodelista"/>
+        <w:numPr>
+          <w:ilvl w:val="2"/>
+          <w:numId w:val="9"/>
+        </w:numPr>
+        <w:rPr>
+          <w:lang w:val="es-CO"/>
+        </w:rPr>
+      </w:pPr>
+      <w:r>
+        <w:rPr>
+          <w:b/>
+          <w:bCs/>
+          <w:lang w:val="es-CO"/>
+        </w:rPr>
+        <w:t>1 Values =&gt; Inyecta los values como propiedades</w:t>
+      </w:r>
+      <w:r>
+        <w:rPr>
+          <w:b/>
+          <w:bCs/>
+          <w:lang w:val="es-CO"/>
+        </w:rPr>
+        <w:t>, se ponen nuevos valores de propiedades.</w:t>
+      </w:r>
+    </w:p>
+    <w:p>
+      <w:pPr>
+        <w:pStyle w:val="Prrafodelista"/>
+        <w:numPr>
+          <w:ilvl w:val="2"/>
+          <w:numId w:val="9"/>
+        </w:numPr>
+        <w:rPr>
+          <w:lang w:val="es-CO"/>
+        </w:rPr>
+      </w:pPr>
+      <w:r>
+        <w:rPr>
+          <w:b/>
+          <w:bCs/>
+          <w:lang w:val="es-CO"/>
+        </w:rPr>
+        <w:t xml:space="preserve">2 Func    =&gt; </w:t>
+      </w:r>
+      <w:r>
+        <w:rPr>
+          <w:b/>
+          <w:bCs/>
+          <w:lang w:val="es-CO"/>
+        </w:rPr>
+        <w:t>Inyecta las funciones como propiedades</w:t>
+      </w:r>
+      <w:r>
+        <w:rPr>
+          <w:b/>
+          <w:bCs/>
+          <w:lang w:val="es-CO"/>
+        </w:rPr>
+        <w:t>, acciones para alterar el estado de la aplicación.</w:t>
+      </w:r>
       <w:bookmarkStart w:id="0" w:name="_GoBack"/>
       <w:bookmarkEnd w:id="0"/>
     </w:p>
     <w:p>
       <w:pPr>
+        <w:pStyle w:val="Prrafodelista"/>
+        <w:numPr>
+          <w:ilvl w:val="1"/>
+          <w:numId w:val="9"/>
+        </w:numPr>
+        <w:rPr>
+          <w:lang w:val="es-CO"/>
+        </w:rPr>
+      </w:pPr>
+      <w:r>
+        <w:rPr>
+          <w:lang w:val="es-CO"/>
+        </w:rPr>
+        <w:t>Mantener un estado global y alterarlo por medio de las acciones.</w:t>
+      </w:r>
+    </w:p>
+    <w:p>
+      <w:pPr>
+        <w:pStyle w:val="Prrafodelista"/>
+        <w:numPr>
+          <w:ilvl w:val="1"/>
+          <w:numId w:val="9"/>
+        </w:numPr>
+        <w:rPr>
+          <w:lang w:val="es-CO"/>
+        </w:rPr>
+      </w:pPr>
+      <w:r>
+        <w:rPr>
+          <w:lang w:val="es-CO"/>
+        </w:rPr>
+        <w:t xml:space="preserve">Y una vez se altera el estado de la </w:t>
+      </w:r>
+      <w:r>
+        <w:rPr>
+          <w:lang w:val="es-CO"/>
+        </w:rPr>
+        <w:t>aplicación</w:t>
+      </w:r>
+      <w:r>
+        <w:rPr>
+          <w:lang w:val="es-CO"/>
+        </w:rPr>
+        <w:t xml:space="preserve"> </w:t>
+      </w:r>
+      <w:r>
+        <w:rPr>
+          <w:lang w:val="es-CO"/>
+        </w:rPr>
+        <w:t>se ejecuta la renderización.</w:t>
+      </w:r>
+    </w:p>
+    <w:p>
+      <w:pPr>
+        <w:rPr>
+          <w:lang w:val="es-CO"/>
+        </w:rPr>
+      </w:pPr>
+    </w:p>
+    <w:p>
+      <w:pPr>
+        <w:ind w:left="708"/>
+        <w:rPr>
+          <w:lang w:val="es-CO"/>
+        </w:rPr>
+      </w:pPr>
+    </w:p>
+    <w:p>
+      <w:pPr>
+        <w:ind w:left="1416"/>
         <w:rPr>
           <w:lang w:val="es-CO"/>
         </w:rPr>
@@ -145,10 +837,602 @@
 
 <file path=word/numbering.xml><?xml version="1.0" encoding="utf-8"?>
 <w:numbering xmlns:wpc="http://schemas.microsoft.com/office/word/2010/wordprocessingCanvas" xmlns:cx="http://schemas.microsoft.com/office/drawing/2014/chartex" xmlns:cx1="http://schemas.microsoft.com/office/drawing/2015/9/8/chartex" xmlns:cx2="http://schemas.microsoft.com/office/drawing/2015/10/21/chartex" xmlns:cx3="http://schemas.microsoft.com/office/drawing/2016/5/9/chartex" xmlns:cx4="http://schemas.microsoft.com/office/drawing/2016/5/10/chartex" xmlns:cx5="http://schemas.microsoft.com/office/drawing/2016/5/11/chartex" xmlns:cx6="http://schemas.microsoft.com/office/drawing/2016/5/12/chartex" xmlns:cx7="http://schemas.microsoft.com/office/drawing/2016/5/13/chartex" xmlns:cx8="http://schemas.microsoft.com/office/drawing/2016/5/14/chartex" xmlns:mc="http://schemas.openxmlformats.org/markup-compatibility/2006" xmlns:aink="http://schemas.microsoft.com/office/drawing/2016/ink" xmlns:am3d="http://schemas.microsoft.com/office/drawing/2017/model3d" xmlns:o="urn:schemas-microsoft-com:office:office" xmlns:r="http://schemas.openxmlformats.org/officeDocument/2006/relationships" xmlns:m="http://schemas.openxmlformats.org/officeDocument/2006/math" xmlns:v="urn:schemas-microsoft-com:vml" xmlns:wp14="http://schemas.microsoft.com/office/word/2010/wordprocessingDrawing" xmlns:wp="http://schemas.openxmlformats.org/drawingml/2006/wordprocessingDrawing" xmlns:w10="urn:schemas-microsoft-com:office:word" xmlns:w="http://schemas.openxmlformats.org/wordprocessingml/2006/main" xmlns:w14="http://schemas.microsoft.com/office/word/2010/wordml" xmlns:w15="http://schemas.microsoft.com/office/word/2012/wordml" xmlns:w16cid="http://schemas.microsoft.com/office/word/2016/wordml/cid" xmlns:w16se="http://schemas.microsoft.com/office/word/2015/wordml/symex" xmlns:wpg="http://schemas.microsoft.com/office/word/2010/wordprocessingGroup" xmlns:wpi="http://schemas.microsoft.com/office/word/2010/wordprocessingInk" xmlns:wne="http://schemas.microsoft.com/office/word/2006/wordml" xmlns:wps="http://schemas.microsoft.com/office/word/2010/wordprocessingShape" mc:Ignorable="w14 w15 w16se w16cid wp14">
+  <w:numPicBullet w:numPicBulletId="0">
+    <w:pict>
+      <v:shapetype id="_x0000_t75" coordsize="21600,21600" o:spt="75" o:preferrelative="t" path="m@4@5l@4@11@9@11@9@5xe" filled="f" stroked="f">
+        <v:stroke joinstyle="miter"/>
+        <v:formulas>
+          <v:f eqn="if lineDrawn pixelLineWidth 0"/>
+          <v:f eqn="sum @0 1 0"/>
+          <v:f eqn="sum 0 0 @1"/>
+          <v:f eqn="prod @2 1 2"/>
+          <v:f eqn="prod @3 21600 pixelWidth"/>
+          <v:f eqn="prod @3 21600 pixelHeight"/>
+          <v:f eqn="sum @0 0 1"/>
+          <v:f eqn="prod @6 1 2"/>
+          <v:f eqn="prod @7 21600 pixelWidth"/>
+          <v:f eqn="sum @8 21600 0"/>
+          <v:f eqn="prod @7 21600 pixelHeight"/>
+          <v:f eqn="sum @10 21600 0"/>
+        </v:formulas>
+        <v:path o:extrusionok="f" gradientshapeok="t" o:connecttype="rect"/>
+        <o:lock v:ext="edit" aspectratio="t"/>
+      </v:shapetype>
+      <v:shape id="_x0000_i1050" type="#_x0000_t75" style="width:11.25pt;height:11.25pt" o:bullet="t">
+        <v:imagedata r:id="rId1" o:title="mso4C7C"/>
+      </v:shape>
+    </w:pict>
+  </w:numPicBullet>
   <w:abstractNum w:abstractNumId="0" w15:restartNumberingAfterBreak="0">
+    <w:nsid w:val="19AA4B93"/>
+    <w:multiLevelType w:val="hybridMultilevel"/>
+    <w:tmpl w:val="228EE79C"/>
+    <w:lvl w:ilvl="0" w:tplc="0C0A000B">
+      <w:start w:val="1"/>
+      <w:numFmt w:val="bullet"/>
+      <w:lvlText w:val=""/>
+      <w:lvlJc w:val="left"/>
+      <w:pPr>
+        <w:ind w:left="1428" w:hanging="360"/>
+      </w:pPr>
+      <w:rPr>
+        <w:rFonts w:ascii="Wingdings" w:hAnsi="Wingdings" w:hint="default"/>
+      </w:rPr>
+    </w:lvl>
+    <w:lvl w:ilvl="1" w:tplc="0C0A0003" w:tentative="1">
+      <w:start w:val="1"/>
+      <w:numFmt w:val="bullet"/>
+      <w:lvlText w:val="o"/>
+      <w:lvlJc w:val="left"/>
+      <w:pPr>
+        <w:ind w:left="2148" w:hanging="360"/>
+      </w:pPr>
+      <w:rPr>
+        <w:rFonts w:ascii="Courier New" w:hAnsi="Courier New" w:cs="Courier New" w:hint="default"/>
+      </w:rPr>
+    </w:lvl>
+    <w:lvl w:ilvl="2" w:tplc="0C0A0005" w:tentative="1">
+      <w:start w:val="1"/>
+      <w:numFmt w:val="bullet"/>
+      <w:lvlText w:val=""/>
+      <w:lvlJc w:val="left"/>
+      <w:pPr>
+        <w:ind w:left="2868" w:hanging="360"/>
+      </w:pPr>
+      <w:rPr>
+        <w:rFonts w:ascii="Wingdings" w:hAnsi="Wingdings" w:hint="default"/>
+      </w:rPr>
+    </w:lvl>
+    <w:lvl w:ilvl="3" w:tplc="0C0A0001" w:tentative="1">
+      <w:start w:val="1"/>
+      <w:numFmt w:val="bullet"/>
+      <w:lvlText w:val=""/>
+      <w:lvlJc w:val="left"/>
+      <w:pPr>
+        <w:ind w:left="3588" w:hanging="360"/>
+      </w:pPr>
+      <w:rPr>
+        <w:rFonts w:ascii="Symbol" w:hAnsi="Symbol" w:hint="default"/>
+      </w:rPr>
+    </w:lvl>
+    <w:lvl w:ilvl="4" w:tplc="0C0A0003" w:tentative="1">
+      <w:start w:val="1"/>
+      <w:numFmt w:val="bullet"/>
+      <w:lvlText w:val="o"/>
+      <w:lvlJc w:val="left"/>
+      <w:pPr>
+        <w:ind w:left="4308" w:hanging="360"/>
+      </w:pPr>
+      <w:rPr>
+        <w:rFonts w:ascii="Courier New" w:hAnsi="Courier New" w:cs="Courier New" w:hint="default"/>
+      </w:rPr>
+    </w:lvl>
+    <w:lvl w:ilvl="5" w:tplc="0C0A0005" w:tentative="1">
+      <w:start w:val="1"/>
+      <w:numFmt w:val="bullet"/>
+      <w:lvlText w:val=""/>
+      <w:lvlJc w:val="left"/>
+      <w:pPr>
+        <w:ind w:left="5028" w:hanging="360"/>
+      </w:pPr>
+      <w:rPr>
+        <w:rFonts w:ascii="Wingdings" w:hAnsi="Wingdings" w:hint="default"/>
+      </w:rPr>
+    </w:lvl>
+    <w:lvl w:ilvl="6" w:tplc="0C0A0001" w:tentative="1">
+      <w:start w:val="1"/>
+      <w:numFmt w:val="bullet"/>
+      <w:lvlText w:val=""/>
+      <w:lvlJc w:val="left"/>
+      <w:pPr>
+        <w:ind w:left="5748" w:hanging="360"/>
+      </w:pPr>
+      <w:rPr>
+        <w:rFonts w:ascii="Symbol" w:hAnsi="Symbol" w:hint="default"/>
+      </w:rPr>
+    </w:lvl>
+    <w:lvl w:ilvl="7" w:tplc="0C0A0003" w:tentative="1">
+      <w:start w:val="1"/>
+      <w:numFmt w:val="bullet"/>
+      <w:lvlText w:val="o"/>
+      <w:lvlJc w:val="left"/>
+      <w:pPr>
+        <w:ind w:left="6468" w:hanging="360"/>
+      </w:pPr>
+      <w:rPr>
+        <w:rFonts w:ascii="Courier New" w:hAnsi="Courier New" w:cs="Courier New" w:hint="default"/>
+      </w:rPr>
+    </w:lvl>
+    <w:lvl w:ilvl="8" w:tplc="0C0A0005" w:tentative="1">
+      <w:start w:val="1"/>
+      <w:numFmt w:val="bullet"/>
+      <w:lvlText w:val=""/>
+      <w:lvlJc w:val="left"/>
+      <w:pPr>
+        <w:ind w:left="7188" w:hanging="360"/>
+      </w:pPr>
+      <w:rPr>
+        <w:rFonts w:ascii="Wingdings" w:hAnsi="Wingdings" w:hint="default"/>
+      </w:rPr>
+    </w:lvl>
+  </w:abstractNum>
+  <w:abstractNum w:abstractNumId="1" w15:restartNumberingAfterBreak="0">
+    <w:nsid w:val="1CAA5417"/>
+    <w:multiLevelType w:val="hybridMultilevel"/>
+    <w:tmpl w:val="6ACA358C"/>
+    <w:lvl w:ilvl="0" w:tplc="0C0A0007">
+      <w:start w:val="1"/>
+      <w:numFmt w:val="bullet"/>
+      <w:lvlText w:val=""/>
+      <w:lvlPicBulletId w:val="0"/>
+      <w:lvlJc w:val="left"/>
+      <w:pPr>
+        <w:ind w:left="720" w:hanging="360"/>
+      </w:pPr>
+      <w:rPr>
+        <w:rFonts w:ascii="Symbol" w:hAnsi="Symbol" w:hint="default"/>
+      </w:rPr>
+    </w:lvl>
+    <w:lvl w:ilvl="1" w:tplc="0C0A0003">
+      <w:start w:val="1"/>
+      <w:numFmt w:val="bullet"/>
+      <w:lvlText w:val="o"/>
+      <w:lvlJc w:val="left"/>
+      <w:pPr>
+        <w:ind w:left="1440" w:hanging="360"/>
+      </w:pPr>
+      <w:rPr>
+        <w:rFonts w:ascii="Courier New" w:hAnsi="Courier New" w:cs="Courier New" w:hint="default"/>
+      </w:rPr>
+    </w:lvl>
+    <w:lvl w:ilvl="2" w:tplc="0C0A0005">
+      <w:start w:val="1"/>
+      <w:numFmt w:val="bullet"/>
+      <w:lvlText w:val=""/>
+      <w:lvlJc w:val="left"/>
+      <w:pPr>
+        <w:ind w:left="2160" w:hanging="360"/>
+      </w:pPr>
+      <w:rPr>
+        <w:rFonts w:ascii="Wingdings" w:hAnsi="Wingdings" w:hint="default"/>
+      </w:rPr>
+    </w:lvl>
+    <w:lvl w:ilvl="3" w:tplc="0C0A0001" w:tentative="1">
+      <w:start w:val="1"/>
+      <w:numFmt w:val="bullet"/>
+      <w:lvlText w:val=""/>
+      <w:lvlJc w:val="left"/>
+      <w:pPr>
+        <w:ind w:left="2880" w:hanging="360"/>
+      </w:pPr>
+      <w:rPr>
+        <w:rFonts w:ascii="Symbol" w:hAnsi="Symbol" w:hint="default"/>
+      </w:rPr>
+    </w:lvl>
+    <w:lvl w:ilvl="4" w:tplc="0C0A0003" w:tentative="1">
+      <w:start w:val="1"/>
+      <w:numFmt w:val="bullet"/>
+      <w:lvlText w:val="o"/>
+      <w:lvlJc w:val="left"/>
+      <w:pPr>
+        <w:ind w:left="3600" w:hanging="360"/>
+      </w:pPr>
+      <w:rPr>
+        <w:rFonts w:ascii="Courier New" w:hAnsi="Courier New" w:cs="Courier New" w:hint="default"/>
+      </w:rPr>
+    </w:lvl>
+    <w:lvl w:ilvl="5" w:tplc="0C0A0005" w:tentative="1">
+      <w:start w:val="1"/>
+      <w:numFmt w:val="bullet"/>
+      <w:lvlText w:val=""/>
+      <w:lvlJc w:val="left"/>
+      <w:pPr>
+        <w:ind w:left="4320" w:hanging="360"/>
+      </w:pPr>
+      <w:rPr>
+        <w:rFonts w:ascii="Wingdings" w:hAnsi="Wingdings" w:hint="default"/>
+      </w:rPr>
+    </w:lvl>
+    <w:lvl w:ilvl="6" w:tplc="0C0A0001" w:tentative="1">
+      <w:start w:val="1"/>
+      <w:numFmt w:val="bullet"/>
+      <w:lvlText w:val=""/>
+      <w:lvlJc w:val="left"/>
+      <w:pPr>
+        <w:ind w:left="5040" w:hanging="360"/>
+      </w:pPr>
+      <w:rPr>
+        <w:rFonts w:ascii="Symbol" w:hAnsi="Symbol" w:hint="default"/>
+      </w:rPr>
+    </w:lvl>
+    <w:lvl w:ilvl="7" w:tplc="0C0A0003" w:tentative="1">
+      <w:start w:val="1"/>
+      <w:numFmt w:val="bullet"/>
+      <w:lvlText w:val="o"/>
+      <w:lvlJc w:val="left"/>
+      <w:pPr>
+        <w:ind w:left="5760" w:hanging="360"/>
+      </w:pPr>
+      <w:rPr>
+        <w:rFonts w:ascii="Courier New" w:hAnsi="Courier New" w:cs="Courier New" w:hint="default"/>
+      </w:rPr>
+    </w:lvl>
+    <w:lvl w:ilvl="8" w:tplc="0C0A0005" w:tentative="1">
+      <w:start w:val="1"/>
+      <w:numFmt w:val="bullet"/>
+      <w:lvlText w:val=""/>
+      <w:lvlJc w:val="left"/>
+      <w:pPr>
+        <w:ind w:left="6480" w:hanging="360"/>
+      </w:pPr>
+      <w:rPr>
+        <w:rFonts w:ascii="Wingdings" w:hAnsi="Wingdings" w:hint="default"/>
+      </w:rPr>
+    </w:lvl>
+  </w:abstractNum>
+  <w:abstractNum w:abstractNumId="2" w15:restartNumberingAfterBreak="0">
+    <w:nsid w:val="1E3F1BDE"/>
+    <w:multiLevelType w:val="hybridMultilevel"/>
+    <w:tmpl w:val="669C024A"/>
+    <w:lvl w:ilvl="0" w:tplc="0C0A0009">
+      <w:start w:val="1"/>
+      <w:numFmt w:val="bullet"/>
+      <w:lvlText w:val=""/>
+      <w:lvlJc w:val="left"/>
+      <w:pPr>
+        <w:ind w:left="1428" w:hanging="360"/>
+      </w:pPr>
+      <w:rPr>
+        <w:rFonts w:ascii="Wingdings" w:hAnsi="Wingdings" w:hint="default"/>
+      </w:rPr>
+    </w:lvl>
+    <w:lvl w:ilvl="1" w:tplc="0C0A0003" w:tentative="1">
+      <w:start w:val="1"/>
+      <w:numFmt w:val="bullet"/>
+      <w:lvlText w:val="o"/>
+      <w:lvlJc w:val="left"/>
+      <w:pPr>
+        <w:ind w:left="2148" w:hanging="360"/>
+      </w:pPr>
+      <w:rPr>
+        <w:rFonts w:ascii="Courier New" w:hAnsi="Courier New" w:cs="Courier New" w:hint="default"/>
+      </w:rPr>
+    </w:lvl>
+    <w:lvl w:ilvl="2" w:tplc="0C0A0005" w:tentative="1">
+      <w:start w:val="1"/>
+      <w:numFmt w:val="bullet"/>
+      <w:lvlText w:val=""/>
+      <w:lvlJc w:val="left"/>
+      <w:pPr>
+        <w:ind w:left="2868" w:hanging="360"/>
+      </w:pPr>
+      <w:rPr>
+        <w:rFonts w:ascii="Wingdings" w:hAnsi="Wingdings" w:hint="default"/>
+      </w:rPr>
+    </w:lvl>
+    <w:lvl w:ilvl="3" w:tplc="0C0A0001" w:tentative="1">
+      <w:start w:val="1"/>
+      <w:numFmt w:val="bullet"/>
+      <w:lvlText w:val=""/>
+      <w:lvlJc w:val="left"/>
+      <w:pPr>
+        <w:ind w:left="3588" w:hanging="360"/>
+      </w:pPr>
+      <w:rPr>
+        <w:rFonts w:ascii="Symbol" w:hAnsi="Symbol" w:hint="default"/>
+      </w:rPr>
+    </w:lvl>
+    <w:lvl w:ilvl="4" w:tplc="0C0A0003" w:tentative="1">
+      <w:start w:val="1"/>
+      <w:numFmt w:val="bullet"/>
+      <w:lvlText w:val="o"/>
+      <w:lvlJc w:val="left"/>
+      <w:pPr>
+        <w:ind w:left="4308" w:hanging="360"/>
+      </w:pPr>
+      <w:rPr>
+        <w:rFonts w:ascii="Courier New" w:hAnsi="Courier New" w:cs="Courier New" w:hint="default"/>
+      </w:rPr>
+    </w:lvl>
+    <w:lvl w:ilvl="5" w:tplc="0C0A0005" w:tentative="1">
+      <w:start w:val="1"/>
+      <w:numFmt w:val="bullet"/>
+      <w:lvlText w:val=""/>
+      <w:lvlJc w:val="left"/>
+      <w:pPr>
+        <w:ind w:left="5028" w:hanging="360"/>
+      </w:pPr>
+      <w:rPr>
+        <w:rFonts w:ascii="Wingdings" w:hAnsi="Wingdings" w:hint="default"/>
+      </w:rPr>
+    </w:lvl>
+    <w:lvl w:ilvl="6" w:tplc="0C0A0001" w:tentative="1">
+      <w:start w:val="1"/>
+      <w:numFmt w:val="bullet"/>
+      <w:lvlText w:val=""/>
+      <w:lvlJc w:val="left"/>
+      <w:pPr>
+        <w:ind w:left="5748" w:hanging="360"/>
+      </w:pPr>
+      <w:rPr>
+        <w:rFonts w:ascii="Symbol" w:hAnsi="Symbol" w:hint="default"/>
+      </w:rPr>
+    </w:lvl>
+    <w:lvl w:ilvl="7" w:tplc="0C0A0003" w:tentative="1">
+      <w:start w:val="1"/>
+      <w:numFmt w:val="bullet"/>
+      <w:lvlText w:val="o"/>
+      <w:lvlJc w:val="left"/>
+      <w:pPr>
+        <w:ind w:left="6468" w:hanging="360"/>
+      </w:pPr>
+      <w:rPr>
+        <w:rFonts w:ascii="Courier New" w:hAnsi="Courier New" w:cs="Courier New" w:hint="default"/>
+      </w:rPr>
+    </w:lvl>
+    <w:lvl w:ilvl="8" w:tplc="0C0A0005" w:tentative="1">
+      <w:start w:val="1"/>
+      <w:numFmt w:val="bullet"/>
+      <w:lvlText w:val=""/>
+      <w:lvlJc w:val="left"/>
+      <w:pPr>
+        <w:ind w:left="7188" w:hanging="360"/>
+      </w:pPr>
+      <w:rPr>
+        <w:rFonts w:ascii="Wingdings" w:hAnsi="Wingdings" w:hint="default"/>
+      </w:rPr>
+    </w:lvl>
+  </w:abstractNum>
+  <w:abstractNum w:abstractNumId="3" w15:restartNumberingAfterBreak="0">
+    <w:nsid w:val="22097D53"/>
+    <w:multiLevelType w:val="hybridMultilevel"/>
+    <w:tmpl w:val="35F43AFE"/>
+    <w:lvl w:ilvl="0" w:tplc="0C0A0003">
+      <w:start w:val="1"/>
+      <w:numFmt w:val="bullet"/>
+      <w:lvlText w:val="o"/>
+      <w:lvlJc w:val="left"/>
+      <w:pPr>
+        <w:ind w:left="1428" w:hanging="360"/>
+      </w:pPr>
+      <w:rPr>
+        <w:rFonts w:ascii="Courier New" w:hAnsi="Courier New" w:cs="Courier New" w:hint="default"/>
+      </w:rPr>
+    </w:lvl>
+    <w:lvl w:ilvl="1" w:tplc="0C0A0003" w:tentative="1">
+      <w:start w:val="1"/>
+      <w:numFmt w:val="bullet"/>
+      <w:lvlText w:val="o"/>
+      <w:lvlJc w:val="left"/>
+      <w:pPr>
+        <w:ind w:left="2148" w:hanging="360"/>
+      </w:pPr>
+      <w:rPr>
+        <w:rFonts w:ascii="Courier New" w:hAnsi="Courier New" w:cs="Courier New" w:hint="default"/>
+      </w:rPr>
+    </w:lvl>
+    <w:lvl w:ilvl="2" w:tplc="0C0A0005" w:tentative="1">
+      <w:start w:val="1"/>
+      <w:numFmt w:val="bullet"/>
+      <w:lvlText w:val=""/>
+      <w:lvlJc w:val="left"/>
+      <w:pPr>
+        <w:ind w:left="2868" w:hanging="360"/>
+      </w:pPr>
+      <w:rPr>
+        <w:rFonts w:ascii="Wingdings" w:hAnsi="Wingdings" w:hint="default"/>
+      </w:rPr>
+    </w:lvl>
+    <w:lvl w:ilvl="3" w:tplc="0C0A0001" w:tentative="1">
+      <w:start w:val="1"/>
+      <w:numFmt w:val="bullet"/>
+      <w:lvlText w:val=""/>
+      <w:lvlJc w:val="left"/>
+      <w:pPr>
+        <w:ind w:left="3588" w:hanging="360"/>
+      </w:pPr>
+      <w:rPr>
+        <w:rFonts w:ascii="Symbol" w:hAnsi="Symbol" w:hint="default"/>
+      </w:rPr>
+    </w:lvl>
+    <w:lvl w:ilvl="4" w:tplc="0C0A0003" w:tentative="1">
+      <w:start w:val="1"/>
+      <w:numFmt w:val="bullet"/>
+      <w:lvlText w:val="o"/>
+      <w:lvlJc w:val="left"/>
+      <w:pPr>
+        <w:ind w:left="4308" w:hanging="360"/>
+      </w:pPr>
+      <w:rPr>
+        <w:rFonts w:ascii="Courier New" w:hAnsi="Courier New" w:cs="Courier New" w:hint="default"/>
+      </w:rPr>
+    </w:lvl>
+    <w:lvl w:ilvl="5" w:tplc="0C0A0005" w:tentative="1">
+      <w:start w:val="1"/>
+      <w:numFmt w:val="bullet"/>
+      <w:lvlText w:val=""/>
+      <w:lvlJc w:val="left"/>
+      <w:pPr>
+        <w:ind w:left="5028" w:hanging="360"/>
+      </w:pPr>
+      <w:rPr>
+        <w:rFonts w:ascii="Wingdings" w:hAnsi="Wingdings" w:hint="default"/>
+      </w:rPr>
+    </w:lvl>
+    <w:lvl w:ilvl="6" w:tplc="0C0A0001" w:tentative="1">
+      <w:start w:val="1"/>
+      <w:numFmt w:val="bullet"/>
+      <w:lvlText w:val=""/>
+      <w:lvlJc w:val="left"/>
+      <w:pPr>
+        <w:ind w:left="5748" w:hanging="360"/>
+      </w:pPr>
+      <w:rPr>
+        <w:rFonts w:ascii="Symbol" w:hAnsi="Symbol" w:hint="default"/>
+      </w:rPr>
+    </w:lvl>
+    <w:lvl w:ilvl="7" w:tplc="0C0A0003" w:tentative="1">
+      <w:start w:val="1"/>
+      <w:numFmt w:val="bullet"/>
+      <w:lvlText w:val="o"/>
+      <w:lvlJc w:val="left"/>
+      <w:pPr>
+        <w:ind w:left="6468" w:hanging="360"/>
+      </w:pPr>
+      <w:rPr>
+        <w:rFonts w:ascii="Courier New" w:hAnsi="Courier New" w:cs="Courier New" w:hint="default"/>
+      </w:rPr>
+    </w:lvl>
+    <w:lvl w:ilvl="8" w:tplc="0C0A0005" w:tentative="1">
+      <w:start w:val="1"/>
+      <w:numFmt w:val="bullet"/>
+      <w:lvlText w:val=""/>
+      <w:lvlJc w:val="left"/>
+      <w:pPr>
+        <w:ind w:left="7188" w:hanging="360"/>
+      </w:pPr>
+      <w:rPr>
+        <w:rFonts w:ascii="Wingdings" w:hAnsi="Wingdings" w:hint="default"/>
+      </w:rPr>
+    </w:lvl>
+  </w:abstractNum>
+  <w:abstractNum w:abstractNumId="4" w15:restartNumberingAfterBreak="0">
+    <w:nsid w:val="2A471B7E"/>
+    <w:multiLevelType w:val="hybridMultilevel"/>
+    <w:tmpl w:val="A9C447CC"/>
+    <w:lvl w:ilvl="0" w:tplc="0C0A000B">
+      <w:start w:val="1"/>
+      <w:numFmt w:val="bullet"/>
+      <w:lvlText w:val=""/>
+      <w:lvlJc w:val="left"/>
+      <w:pPr>
+        <w:ind w:left="720" w:hanging="360"/>
+      </w:pPr>
+      <w:rPr>
+        <w:rFonts w:ascii="Wingdings" w:hAnsi="Wingdings" w:hint="default"/>
+      </w:rPr>
+    </w:lvl>
+    <w:lvl w:ilvl="1" w:tplc="0C0A0003">
+      <w:start w:val="1"/>
+      <w:numFmt w:val="bullet"/>
+      <w:lvlText w:val="o"/>
+      <w:lvlJc w:val="left"/>
+      <w:pPr>
+        <w:ind w:left="1440" w:hanging="360"/>
+      </w:pPr>
+      <w:rPr>
+        <w:rFonts w:ascii="Courier New" w:hAnsi="Courier New" w:cs="Courier New" w:hint="default"/>
+      </w:rPr>
+    </w:lvl>
+    <w:lvl w:ilvl="2" w:tplc="0C0A0005" w:tentative="1">
+      <w:start w:val="1"/>
+      <w:numFmt w:val="bullet"/>
+      <w:lvlText w:val=""/>
+      <w:lvlJc w:val="left"/>
+      <w:pPr>
+        <w:ind w:left="2160" w:hanging="360"/>
+      </w:pPr>
+      <w:rPr>
+        <w:rFonts w:ascii="Wingdings" w:hAnsi="Wingdings" w:hint="default"/>
+      </w:rPr>
+    </w:lvl>
+    <w:lvl w:ilvl="3" w:tplc="0C0A0001" w:tentative="1">
+      <w:start w:val="1"/>
+      <w:numFmt w:val="bullet"/>
+      <w:lvlText w:val=""/>
+      <w:lvlJc w:val="left"/>
+      <w:pPr>
+        <w:ind w:left="2880" w:hanging="360"/>
+      </w:pPr>
+      <w:rPr>
+        <w:rFonts w:ascii="Symbol" w:hAnsi="Symbol" w:hint="default"/>
+      </w:rPr>
+    </w:lvl>
+    <w:lvl w:ilvl="4" w:tplc="0C0A0003" w:tentative="1">
+      <w:start w:val="1"/>
+      <w:numFmt w:val="bullet"/>
+      <w:lvlText w:val="o"/>
+      <w:lvlJc w:val="left"/>
+      <w:pPr>
+        <w:ind w:left="3600" w:hanging="360"/>
+      </w:pPr>
+      <w:rPr>
+        <w:rFonts w:ascii="Courier New" w:hAnsi="Courier New" w:cs="Courier New" w:hint="default"/>
+      </w:rPr>
+    </w:lvl>
+    <w:lvl w:ilvl="5" w:tplc="0C0A0005" w:tentative="1">
+      <w:start w:val="1"/>
+      <w:numFmt w:val="bullet"/>
+      <w:lvlText w:val=""/>
+      <w:lvlJc w:val="left"/>
+      <w:pPr>
+        <w:ind w:left="4320" w:hanging="360"/>
+      </w:pPr>
+      <w:rPr>
+        <w:rFonts w:ascii="Wingdings" w:hAnsi="Wingdings" w:hint="default"/>
+      </w:rPr>
+    </w:lvl>
+    <w:lvl w:ilvl="6" w:tplc="0C0A0001" w:tentative="1">
+      <w:start w:val="1"/>
+      <w:numFmt w:val="bullet"/>
+      <w:lvlText w:val=""/>
+      <w:lvlJc w:val="left"/>
+      <w:pPr>
+        <w:ind w:left="5040" w:hanging="360"/>
+      </w:pPr>
+      <w:rPr>
+        <w:rFonts w:ascii="Symbol" w:hAnsi="Symbol" w:hint="default"/>
+      </w:rPr>
+    </w:lvl>
+    <w:lvl w:ilvl="7" w:tplc="0C0A0003" w:tentative="1">
+      <w:start w:val="1"/>
+      <w:numFmt w:val="bullet"/>
+      <w:lvlText w:val="o"/>
+      <w:lvlJc w:val="left"/>
+      <w:pPr>
+        <w:ind w:left="5760" w:hanging="360"/>
+      </w:pPr>
+      <w:rPr>
+        <w:rFonts w:ascii="Courier New" w:hAnsi="Courier New" w:cs="Courier New" w:hint="default"/>
+      </w:rPr>
+    </w:lvl>
+    <w:lvl w:ilvl="8" w:tplc="0C0A0005" w:tentative="1">
+      <w:start w:val="1"/>
+      <w:numFmt w:val="bullet"/>
+      <w:lvlText w:val=""/>
+      <w:lvlJc w:val="left"/>
+      <w:pPr>
+        <w:ind w:left="6480" w:hanging="360"/>
+      </w:pPr>
+      <w:rPr>
+        <w:rFonts w:ascii="Wingdings" w:hAnsi="Wingdings" w:hint="default"/>
+      </w:rPr>
+    </w:lvl>
+  </w:abstractNum>
+  <w:abstractNum w:abstractNumId="5" w15:restartNumberingAfterBreak="0">
     <w:nsid w:val="2C6C5666"/>
     <w:multiLevelType w:val="hybridMultilevel"/>
-    <w:tmpl w:val="B25CF87A"/>
+    <w:tmpl w:val="F70E9980"/>
     <w:lvl w:ilvl="0" w:tplc="0C0A000B">
       <w:start w:val="1"/>
       <w:numFmt w:val="bullet"/>
@@ -252,6 +1536,459 @@
       <w:lvlJc w:val="left"/>
       <w:pPr>
         <w:ind w:left="6480" w:hanging="360"/>
+      </w:pPr>
+      <w:rPr>
+        <w:rFonts w:ascii="Wingdings" w:hAnsi="Wingdings" w:hint="default"/>
+      </w:rPr>
+    </w:lvl>
+  </w:abstractNum>
+  <w:abstractNum w:abstractNumId="6" w15:restartNumberingAfterBreak="0">
+    <w:nsid w:val="3F7B18E6"/>
+    <w:multiLevelType w:val="hybridMultilevel"/>
+    <w:tmpl w:val="DEC6E662"/>
+    <w:lvl w:ilvl="0" w:tplc="0C0A000B">
+      <w:start w:val="1"/>
+      <w:numFmt w:val="bullet"/>
+      <w:lvlText w:val=""/>
+      <w:lvlJc w:val="left"/>
+      <w:pPr>
+        <w:ind w:left="720" w:hanging="360"/>
+      </w:pPr>
+      <w:rPr>
+        <w:rFonts w:ascii="Wingdings" w:hAnsi="Wingdings" w:hint="default"/>
+      </w:rPr>
+    </w:lvl>
+    <w:lvl w:ilvl="1" w:tplc="0C0A0003" w:tentative="1">
+      <w:start w:val="1"/>
+      <w:numFmt w:val="bullet"/>
+      <w:lvlText w:val="o"/>
+      <w:lvlJc w:val="left"/>
+      <w:pPr>
+        <w:ind w:left="1440" w:hanging="360"/>
+      </w:pPr>
+      <w:rPr>
+        <w:rFonts w:ascii="Courier New" w:hAnsi="Courier New" w:cs="Courier New" w:hint="default"/>
+      </w:rPr>
+    </w:lvl>
+    <w:lvl w:ilvl="2" w:tplc="0C0A0005" w:tentative="1">
+      <w:start w:val="1"/>
+      <w:numFmt w:val="bullet"/>
+      <w:lvlText w:val=""/>
+      <w:lvlJc w:val="left"/>
+      <w:pPr>
+        <w:ind w:left="2160" w:hanging="360"/>
+      </w:pPr>
+      <w:rPr>
+        <w:rFonts w:ascii="Wingdings" w:hAnsi="Wingdings" w:hint="default"/>
+      </w:rPr>
+    </w:lvl>
+    <w:lvl w:ilvl="3" w:tplc="0C0A0001" w:tentative="1">
+      <w:start w:val="1"/>
+      <w:numFmt w:val="bullet"/>
+      <w:lvlText w:val=""/>
+      <w:lvlJc w:val="left"/>
+      <w:pPr>
+        <w:ind w:left="2880" w:hanging="360"/>
+      </w:pPr>
+      <w:rPr>
+        <w:rFonts w:ascii="Symbol" w:hAnsi="Symbol" w:hint="default"/>
+      </w:rPr>
+    </w:lvl>
+    <w:lvl w:ilvl="4" w:tplc="0C0A0003" w:tentative="1">
+      <w:start w:val="1"/>
+      <w:numFmt w:val="bullet"/>
+      <w:lvlText w:val="o"/>
+      <w:lvlJc w:val="left"/>
+      <w:pPr>
+        <w:ind w:left="3600" w:hanging="360"/>
+      </w:pPr>
+      <w:rPr>
+        <w:rFonts w:ascii="Courier New" w:hAnsi="Courier New" w:cs="Courier New" w:hint="default"/>
+      </w:rPr>
+    </w:lvl>
+    <w:lvl w:ilvl="5" w:tplc="0C0A0005" w:tentative="1">
+      <w:start w:val="1"/>
+      <w:numFmt w:val="bullet"/>
+      <w:lvlText w:val=""/>
+      <w:lvlJc w:val="left"/>
+      <w:pPr>
+        <w:ind w:left="4320" w:hanging="360"/>
+      </w:pPr>
+      <w:rPr>
+        <w:rFonts w:ascii="Wingdings" w:hAnsi="Wingdings" w:hint="default"/>
+      </w:rPr>
+    </w:lvl>
+    <w:lvl w:ilvl="6" w:tplc="0C0A0001" w:tentative="1">
+      <w:start w:val="1"/>
+      <w:numFmt w:val="bullet"/>
+      <w:lvlText w:val=""/>
+      <w:lvlJc w:val="left"/>
+      <w:pPr>
+        <w:ind w:left="5040" w:hanging="360"/>
+      </w:pPr>
+      <w:rPr>
+        <w:rFonts w:ascii="Symbol" w:hAnsi="Symbol" w:hint="default"/>
+      </w:rPr>
+    </w:lvl>
+    <w:lvl w:ilvl="7" w:tplc="0C0A0003" w:tentative="1">
+      <w:start w:val="1"/>
+      <w:numFmt w:val="bullet"/>
+      <w:lvlText w:val="o"/>
+      <w:lvlJc w:val="left"/>
+      <w:pPr>
+        <w:ind w:left="5760" w:hanging="360"/>
+      </w:pPr>
+      <w:rPr>
+        <w:rFonts w:ascii="Courier New" w:hAnsi="Courier New" w:cs="Courier New" w:hint="default"/>
+      </w:rPr>
+    </w:lvl>
+    <w:lvl w:ilvl="8" w:tplc="0C0A0005" w:tentative="1">
+      <w:start w:val="1"/>
+      <w:numFmt w:val="bullet"/>
+      <w:lvlText w:val=""/>
+      <w:lvlJc w:val="left"/>
+      <w:pPr>
+        <w:ind w:left="6480" w:hanging="360"/>
+      </w:pPr>
+      <w:rPr>
+        <w:rFonts w:ascii="Wingdings" w:hAnsi="Wingdings" w:hint="default"/>
+      </w:rPr>
+    </w:lvl>
+  </w:abstractNum>
+  <w:abstractNum w:abstractNumId="7" w15:restartNumberingAfterBreak="0">
+    <w:nsid w:val="4BDC0B56"/>
+    <w:multiLevelType w:val="hybridMultilevel"/>
+    <w:tmpl w:val="4C1C53E0"/>
+    <w:lvl w:ilvl="0" w:tplc="0C0A000B">
+      <w:start w:val="1"/>
+      <w:numFmt w:val="bullet"/>
+      <w:lvlText w:val=""/>
+      <w:lvlJc w:val="left"/>
+      <w:pPr>
+        <w:ind w:left="1068" w:hanging="360"/>
+      </w:pPr>
+      <w:rPr>
+        <w:rFonts w:ascii="Wingdings" w:hAnsi="Wingdings" w:hint="default"/>
+      </w:rPr>
+    </w:lvl>
+    <w:lvl w:ilvl="1" w:tplc="0C0A0003" w:tentative="1">
+      <w:start w:val="1"/>
+      <w:numFmt w:val="bullet"/>
+      <w:lvlText w:val="o"/>
+      <w:lvlJc w:val="left"/>
+      <w:pPr>
+        <w:ind w:left="1788" w:hanging="360"/>
+      </w:pPr>
+      <w:rPr>
+        <w:rFonts w:ascii="Courier New" w:hAnsi="Courier New" w:cs="Courier New" w:hint="default"/>
+      </w:rPr>
+    </w:lvl>
+    <w:lvl w:ilvl="2" w:tplc="0C0A0005" w:tentative="1">
+      <w:start w:val="1"/>
+      <w:numFmt w:val="bullet"/>
+      <w:lvlText w:val=""/>
+      <w:lvlJc w:val="left"/>
+      <w:pPr>
+        <w:ind w:left="2508" w:hanging="360"/>
+      </w:pPr>
+      <w:rPr>
+        <w:rFonts w:ascii="Wingdings" w:hAnsi="Wingdings" w:hint="default"/>
+      </w:rPr>
+    </w:lvl>
+    <w:lvl w:ilvl="3" w:tplc="0C0A0001" w:tentative="1">
+      <w:start w:val="1"/>
+      <w:numFmt w:val="bullet"/>
+      <w:lvlText w:val=""/>
+      <w:lvlJc w:val="left"/>
+      <w:pPr>
+        <w:ind w:left="3228" w:hanging="360"/>
+      </w:pPr>
+      <w:rPr>
+        <w:rFonts w:ascii="Symbol" w:hAnsi="Symbol" w:hint="default"/>
+      </w:rPr>
+    </w:lvl>
+    <w:lvl w:ilvl="4" w:tplc="0C0A0003" w:tentative="1">
+      <w:start w:val="1"/>
+      <w:numFmt w:val="bullet"/>
+      <w:lvlText w:val="o"/>
+      <w:lvlJc w:val="left"/>
+      <w:pPr>
+        <w:ind w:left="3948" w:hanging="360"/>
+      </w:pPr>
+      <w:rPr>
+        <w:rFonts w:ascii="Courier New" w:hAnsi="Courier New" w:cs="Courier New" w:hint="default"/>
+      </w:rPr>
+    </w:lvl>
+    <w:lvl w:ilvl="5" w:tplc="0C0A0005" w:tentative="1">
+      <w:start w:val="1"/>
+      <w:numFmt w:val="bullet"/>
+      <w:lvlText w:val=""/>
+      <w:lvlJc w:val="left"/>
+      <w:pPr>
+        <w:ind w:left="4668" w:hanging="360"/>
+      </w:pPr>
+      <w:rPr>
+        <w:rFonts w:ascii="Wingdings" w:hAnsi="Wingdings" w:hint="default"/>
+      </w:rPr>
+    </w:lvl>
+    <w:lvl w:ilvl="6" w:tplc="0C0A0001" w:tentative="1">
+      <w:start w:val="1"/>
+      <w:numFmt w:val="bullet"/>
+      <w:lvlText w:val=""/>
+      <w:lvlJc w:val="left"/>
+      <w:pPr>
+        <w:ind w:left="5388" w:hanging="360"/>
+      </w:pPr>
+      <w:rPr>
+        <w:rFonts w:ascii="Symbol" w:hAnsi="Symbol" w:hint="default"/>
+      </w:rPr>
+    </w:lvl>
+    <w:lvl w:ilvl="7" w:tplc="0C0A0003" w:tentative="1">
+      <w:start w:val="1"/>
+      <w:numFmt w:val="bullet"/>
+      <w:lvlText w:val="o"/>
+      <w:lvlJc w:val="left"/>
+      <w:pPr>
+        <w:ind w:left="6108" w:hanging="360"/>
+      </w:pPr>
+      <w:rPr>
+        <w:rFonts w:ascii="Courier New" w:hAnsi="Courier New" w:cs="Courier New" w:hint="default"/>
+      </w:rPr>
+    </w:lvl>
+    <w:lvl w:ilvl="8" w:tplc="0C0A0005" w:tentative="1">
+      <w:start w:val="1"/>
+      <w:numFmt w:val="bullet"/>
+      <w:lvlText w:val=""/>
+      <w:lvlJc w:val="left"/>
+      <w:pPr>
+        <w:ind w:left="6828" w:hanging="360"/>
+      </w:pPr>
+      <w:rPr>
+        <w:rFonts w:ascii="Wingdings" w:hAnsi="Wingdings" w:hint="default"/>
+      </w:rPr>
+    </w:lvl>
+  </w:abstractNum>
+  <w:abstractNum w:abstractNumId="8" w15:restartNumberingAfterBreak="0">
+    <w:nsid w:val="4DF31760"/>
+    <w:multiLevelType w:val="hybridMultilevel"/>
+    <w:tmpl w:val="CF6C011A"/>
+    <w:lvl w:ilvl="0" w:tplc="0C0A0007">
+      <w:start w:val="1"/>
+      <w:numFmt w:val="bullet"/>
+      <w:lvlText w:val=""/>
+      <w:lvlPicBulletId w:val="0"/>
+      <w:lvlJc w:val="left"/>
+      <w:pPr>
+        <w:ind w:left="720" w:hanging="360"/>
+      </w:pPr>
+      <w:rPr>
+        <w:rFonts w:ascii="Symbol" w:hAnsi="Symbol" w:hint="default"/>
+      </w:rPr>
+    </w:lvl>
+    <w:lvl w:ilvl="1" w:tplc="0C0A0003" w:tentative="1">
+      <w:start w:val="1"/>
+      <w:numFmt w:val="bullet"/>
+      <w:lvlText w:val="o"/>
+      <w:lvlJc w:val="left"/>
+      <w:pPr>
+        <w:ind w:left="1440" w:hanging="360"/>
+      </w:pPr>
+      <w:rPr>
+        <w:rFonts w:ascii="Courier New" w:hAnsi="Courier New" w:cs="Courier New" w:hint="default"/>
+      </w:rPr>
+    </w:lvl>
+    <w:lvl w:ilvl="2" w:tplc="0C0A0005" w:tentative="1">
+      <w:start w:val="1"/>
+      <w:numFmt w:val="bullet"/>
+      <w:lvlText w:val=""/>
+      <w:lvlJc w:val="left"/>
+      <w:pPr>
+        <w:ind w:left="2160" w:hanging="360"/>
+      </w:pPr>
+      <w:rPr>
+        <w:rFonts w:ascii="Wingdings" w:hAnsi="Wingdings" w:hint="default"/>
+      </w:rPr>
+    </w:lvl>
+    <w:lvl w:ilvl="3" w:tplc="0C0A0001" w:tentative="1">
+      <w:start w:val="1"/>
+      <w:numFmt w:val="bullet"/>
+      <w:lvlText w:val=""/>
+      <w:lvlJc w:val="left"/>
+      <w:pPr>
+        <w:ind w:left="2880" w:hanging="360"/>
+      </w:pPr>
+      <w:rPr>
+        <w:rFonts w:ascii="Symbol" w:hAnsi="Symbol" w:hint="default"/>
+      </w:rPr>
+    </w:lvl>
+    <w:lvl w:ilvl="4" w:tplc="0C0A0003" w:tentative="1">
+      <w:start w:val="1"/>
+      <w:numFmt w:val="bullet"/>
+      <w:lvlText w:val="o"/>
+      <w:lvlJc w:val="left"/>
+      <w:pPr>
+        <w:ind w:left="3600" w:hanging="360"/>
+      </w:pPr>
+      <w:rPr>
+        <w:rFonts w:ascii="Courier New" w:hAnsi="Courier New" w:cs="Courier New" w:hint="default"/>
+      </w:rPr>
+    </w:lvl>
+    <w:lvl w:ilvl="5" w:tplc="0C0A0005" w:tentative="1">
+      <w:start w:val="1"/>
+      <w:numFmt w:val="bullet"/>
+      <w:lvlText w:val=""/>
+      <w:lvlJc w:val="left"/>
+      <w:pPr>
+        <w:ind w:left="4320" w:hanging="360"/>
+      </w:pPr>
+      <w:rPr>
+        <w:rFonts w:ascii="Wingdings" w:hAnsi="Wingdings" w:hint="default"/>
+      </w:rPr>
+    </w:lvl>
+    <w:lvl w:ilvl="6" w:tplc="0C0A0001" w:tentative="1">
+      <w:start w:val="1"/>
+      <w:numFmt w:val="bullet"/>
+      <w:lvlText w:val=""/>
+      <w:lvlJc w:val="left"/>
+      <w:pPr>
+        <w:ind w:left="5040" w:hanging="360"/>
+      </w:pPr>
+      <w:rPr>
+        <w:rFonts w:ascii="Symbol" w:hAnsi="Symbol" w:hint="default"/>
+      </w:rPr>
+    </w:lvl>
+    <w:lvl w:ilvl="7" w:tplc="0C0A0003" w:tentative="1">
+      <w:start w:val="1"/>
+      <w:numFmt w:val="bullet"/>
+      <w:lvlText w:val="o"/>
+      <w:lvlJc w:val="left"/>
+      <w:pPr>
+        <w:ind w:left="5760" w:hanging="360"/>
+      </w:pPr>
+      <w:rPr>
+        <w:rFonts w:ascii="Courier New" w:hAnsi="Courier New" w:cs="Courier New" w:hint="default"/>
+      </w:rPr>
+    </w:lvl>
+    <w:lvl w:ilvl="8" w:tplc="0C0A0005" w:tentative="1">
+      <w:start w:val="1"/>
+      <w:numFmt w:val="bullet"/>
+      <w:lvlText w:val=""/>
+      <w:lvlJc w:val="left"/>
+      <w:pPr>
+        <w:ind w:left="6480" w:hanging="360"/>
+      </w:pPr>
+      <w:rPr>
+        <w:rFonts w:ascii="Wingdings" w:hAnsi="Wingdings" w:hint="default"/>
+      </w:rPr>
+    </w:lvl>
+  </w:abstractNum>
+  <w:abstractNum w:abstractNumId="9" w15:restartNumberingAfterBreak="0">
+    <w:nsid w:val="5C574E14"/>
+    <w:multiLevelType w:val="hybridMultilevel"/>
+    <w:tmpl w:val="E724E6B6"/>
+    <w:lvl w:ilvl="0" w:tplc="0C0A0003">
+      <w:start w:val="1"/>
+      <w:numFmt w:val="bullet"/>
+      <w:lvlText w:val="o"/>
+      <w:lvlJc w:val="left"/>
+      <w:pPr>
+        <w:ind w:left="1428" w:hanging="360"/>
+      </w:pPr>
+      <w:rPr>
+        <w:rFonts w:ascii="Courier New" w:hAnsi="Courier New" w:cs="Courier New" w:hint="default"/>
+      </w:rPr>
+    </w:lvl>
+    <w:lvl w:ilvl="1" w:tplc="0C0A0005">
+      <w:start w:val="1"/>
+      <w:numFmt w:val="bullet"/>
+      <w:lvlText w:val=""/>
+      <w:lvlJc w:val="left"/>
+      <w:pPr>
+        <w:ind w:left="2148" w:hanging="360"/>
+      </w:pPr>
+      <w:rPr>
+        <w:rFonts w:ascii="Wingdings" w:hAnsi="Wingdings" w:hint="default"/>
+      </w:rPr>
+    </w:lvl>
+    <w:lvl w:ilvl="2" w:tplc="0C0A0005" w:tentative="1">
+      <w:start w:val="1"/>
+      <w:numFmt w:val="bullet"/>
+      <w:lvlText w:val=""/>
+      <w:lvlJc w:val="left"/>
+      <w:pPr>
+        <w:ind w:left="2868" w:hanging="360"/>
+      </w:pPr>
+      <w:rPr>
+        <w:rFonts w:ascii="Wingdings" w:hAnsi="Wingdings" w:hint="default"/>
+      </w:rPr>
+    </w:lvl>
+    <w:lvl w:ilvl="3" w:tplc="0C0A0001" w:tentative="1">
+      <w:start w:val="1"/>
+      <w:numFmt w:val="bullet"/>
+      <w:lvlText w:val=""/>
+      <w:lvlJc w:val="left"/>
+      <w:pPr>
+        <w:ind w:left="3588" w:hanging="360"/>
+      </w:pPr>
+      <w:rPr>
+        <w:rFonts w:ascii="Symbol" w:hAnsi="Symbol" w:hint="default"/>
+      </w:rPr>
+    </w:lvl>
+    <w:lvl w:ilvl="4" w:tplc="0C0A0003" w:tentative="1">
+      <w:start w:val="1"/>
+      <w:numFmt w:val="bullet"/>
+      <w:lvlText w:val="o"/>
+      <w:lvlJc w:val="left"/>
+      <w:pPr>
+        <w:ind w:left="4308" w:hanging="360"/>
+      </w:pPr>
+      <w:rPr>
+        <w:rFonts w:ascii="Courier New" w:hAnsi="Courier New" w:cs="Courier New" w:hint="default"/>
+      </w:rPr>
+    </w:lvl>
+    <w:lvl w:ilvl="5" w:tplc="0C0A0005" w:tentative="1">
+      <w:start w:val="1"/>
+      <w:numFmt w:val="bullet"/>
+      <w:lvlText w:val=""/>
+      <w:lvlJc w:val="left"/>
+      <w:pPr>
+        <w:ind w:left="5028" w:hanging="360"/>
+      </w:pPr>
+      <w:rPr>
+        <w:rFonts w:ascii="Wingdings" w:hAnsi="Wingdings" w:hint="default"/>
+      </w:rPr>
+    </w:lvl>
+    <w:lvl w:ilvl="6" w:tplc="0C0A0001" w:tentative="1">
+      <w:start w:val="1"/>
+      <w:numFmt w:val="bullet"/>
+      <w:lvlText w:val=""/>
+      <w:lvlJc w:val="left"/>
+      <w:pPr>
+        <w:ind w:left="5748" w:hanging="360"/>
+      </w:pPr>
+      <w:rPr>
+        <w:rFonts w:ascii="Symbol" w:hAnsi="Symbol" w:hint="default"/>
+      </w:rPr>
+    </w:lvl>
+    <w:lvl w:ilvl="7" w:tplc="0C0A0003" w:tentative="1">
+      <w:start w:val="1"/>
+      <w:numFmt w:val="bullet"/>
+      <w:lvlText w:val="o"/>
+      <w:lvlJc w:val="left"/>
+      <w:pPr>
+        <w:ind w:left="6468" w:hanging="360"/>
+      </w:pPr>
+      <w:rPr>
+        <w:rFonts w:ascii="Courier New" w:hAnsi="Courier New" w:cs="Courier New" w:hint="default"/>
+      </w:rPr>
+    </w:lvl>
+    <w:lvl w:ilvl="8" w:tplc="0C0A0005" w:tentative="1">
+      <w:start w:val="1"/>
+      <w:numFmt w:val="bullet"/>
+      <w:lvlText w:val=""/>
+      <w:lvlJc w:val="left"/>
+      <w:pPr>
+        <w:ind w:left="7188" w:hanging="360"/>
       </w:pPr>
       <w:rPr>
         <w:rFonts w:ascii="Wingdings" w:hAnsi="Wingdings" w:hint="default"/>
@@ -259,7 +1996,34 @@
     </w:lvl>
   </w:abstractNum>
   <w:num w:numId="1">
+    <w:abstractNumId w:val="5"/>
+  </w:num>
+  <w:num w:numId="2">
     <w:abstractNumId w:val="0"/>
+  </w:num>
+  <w:num w:numId="3">
+    <w:abstractNumId w:val="7"/>
+  </w:num>
+  <w:num w:numId="4">
+    <w:abstractNumId w:val="9"/>
+  </w:num>
+  <w:num w:numId="5">
+    <w:abstractNumId w:val="3"/>
+  </w:num>
+  <w:num w:numId="6">
+    <w:abstractNumId w:val="4"/>
+  </w:num>
+  <w:num w:numId="7">
+    <w:abstractNumId w:val="2"/>
+  </w:num>
+  <w:num w:numId="8">
+    <w:abstractNumId w:val="6"/>
+  </w:num>
+  <w:num w:numId="9">
+    <w:abstractNumId w:val="1"/>
+  </w:num>
+  <w:num w:numId="10">
+    <w:abstractNumId w:val="8"/>
   </w:num>
 </w:numbering>
 </file>

</xml_diff>